<commit_message>
create cw1.accdb unfinished:Q9, cw1.docx
</commit_message>
<xml_diff>
--- a/Business_Analytics_Coursework1.docx
+++ b/Business_Analytics_Coursework1.docx
@@ -32,7 +32,12 @@
     </w:p>
     <w:p>
       <w:r>
-        <w:t xml:space="preserve">You should assign variable types to each of the fields that you introduce to the database. These should be documented with a reason for the choice. </w:t>
+        <w:t xml:space="preserve">You should assign variable types to each of the fields that you introduce to the database. These should be documented </w:t>
+      </w:r>
+      <w:bookmarkStart w:id="0" w:name="_GoBack"/>
+      <w:bookmarkEnd w:id="0"/>
+      <w:r>
+        <w:t xml:space="preserve">with a reason for the choice. </w:t>
       </w:r>
     </w:p>
     <w:p>
@@ -529,8 +534,6 @@
         </w:rPr>
         <w:t>询问用户</w:t>
       </w:r>
-      <w:bookmarkStart w:id="0" w:name="_GoBack"/>
-      <w:bookmarkEnd w:id="0"/>
       <w:r>
         <w:rPr>
           <w:lang w:eastAsia="zh-CN"/>

</xml_diff>